<commit_message>
- Some minor changes.
</commit_message>
<xml_diff>
--- a/docs/testiranje_navodila.docx
+++ b/docs/testiranje_navodila.docx
@@ -445,8 +445,6 @@
         </w:rPr>
         <w:t>/</w:t>
       </w:r>
-      <w:bookmarkStart w:id="0" w:name="_GoBack"/>
-      <w:bookmarkEnd w:id="0"/>
       <w:r>
         <w:rPr>
           <w:lang w:val="sl-SI"/>
@@ -637,13 +635,8 @@
         </w:rPr>
         <w:t>Preveri porazdelitve, ESS in Rhat.</w:t>
       </w:r>
-    </w:p>
-    <w:p>
-      <w:pPr>
-        <w:rPr>
-          <w:lang w:val="sl-SI"/>
-        </w:rPr>
-      </w:pPr>
+      <w:bookmarkStart w:id="0" w:name="_GoBack"/>
+      <w:bookmarkEnd w:id="0"/>
     </w:p>
     <w:p>
       <w:pPr>
@@ -657,6 +650,57 @@
         </w:rPr>
         <w:t>Seveda se lahko te funkcije spremeni za primerjavo različnih modelov. Pri tem je potrebno paziti, da je input pri Rstan isti kot pri cmdstan.</w:t>
       </w:r>
+    </w:p>
+    <w:p>
+      <w:pPr>
+        <w:rPr>
+          <w:lang w:val="sl-SI"/>
+        </w:rPr>
+      </w:pPr>
+      <w:r>
+        <w:rPr>
+          <w:lang w:val="sl-SI"/>
+        </w:rPr>
+        <w:t>Pri »Parameter distributions« vrne funkcija data.frame. Stolpec »is_same« nakazuje ali so vrednosti znotraj 2 * MCMCSE. Stolpec »diff_at_three« nakazuje, ali je razlika manjša kot na drugi decimalki.</w:t>
+      </w:r>
+      <w:r>
+        <w:rPr>
+          <w:lang w:val="sl-SI"/>
+        </w:rPr>
+        <w:t xml:space="preserve"> </w:t>
+      </w:r>
+      <w:r>
+        <w:rPr>
+          <w:lang w:val="sl-SI"/>
+        </w:rPr>
+        <w:t>Lahko poljubno dodate kako drugo</w:t>
+      </w:r>
+      <w:r>
+        <w:rPr>
+          <w:lang w:val="sl-SI"/>
+        </w:rPr>
+        <w:t xml:space="preserve"> mero v funkcijo </w:t>
+      </w:r>
+      <w:r>
+        <w:rPr>
+          <w:b/>
+          <w:lang w:val="sl-SI"/>
+        </w:rPr>
+        <w:t>compare_samples</w:t>
+      </w:r>
+      <w:r>
+        <w:rPr>
+          <w:lang w:val="sl-SI"/>
+        </w:rPr>
+        <w:t>.</w:t>
+      </w:r>
+    </w:p>
+    <w:p>
+      <w:pPr>
+        <w:rPr>
+          <w:lang w:val="sl-SI"/>
+        </w:rPr>
+      </w:pPr>
     </w:p>
     <w:sectPr>
       <w:pgSz w:w="11906" w:h="16838"/>

</xml_diff>